<commit_message>
Added docx and pdfs
</commit_message>
<xml_diff>
--- a/lista1/Czw_11_L1_Kajetan_Pynka.docx
+++ b/lista1/Czw_11_L1_Kajetan_Pynka.docx
@@ -197,6 +197,7 @@
       </w:pPr>
       <w:r>
         <w:rPr>
+          <w:noProof/>
           <w:sz w:val="28"/>
           <w:szCs w:val="28"/>
           <w:lang w:val="en-US"/>
@@ -217,7 +218,7 @@
                     <pic:cNvPicPr/>
                   </pic:nvPicPr>
                   <pic:blipFill>
-                    <a:blip r:embed="rId4"/>
+                    <a:blip r:embed="rId5"/>
                     <a:stretch>
                       <a:fillRect/>
                     </a:stretch>
@@ -286,16 +287,14 @@
           <w:bCs/>
           <w:sz w:val="28"/>
           <w:szCs w:val="28"/>
-          <w:lang w:val="en-US"/>
-        </w:rPr>
-      </w:pPr>
-      <w:r>
-        <w:rPr>
-          <w:b/>
-          <w:bCs/>
-          <w:sz w:val="28"/>
-          <w:szCs w:val="28"/>
-          <w:lang w:val="en-US"/>
+        </w:rPr>
+      </w:pPr>
+      <w:r>
+        <w:rPr>
+          <w:b/>
+          <w:bCs/>
+          <w:sz w:val="28"/>
+          <w:szCs w:val="28"/>
         </w:rPr>
         <w:lastRenderedPageBreak/>
         <w:t>Zad 1.3</w:t>
@@ -1540,15 +1539,13 @@
         <w:rPr>
           <w:sz w:val="28"/>
           <w:szCs w:val="28"/>
-          <w:lang w:val="en-US"/>
-        </w:rPr>
-      </w:pPr>
-      <w:r>
-        <w:rPr>
-          <w:rFonts w:ascii="Arial" w:hAnsi="Arial" w:cs="Arial"/>
-          <w:sz w:val="20"/>
-          <w:szCs w:val="20"/>
-          <w:lang w:val="en-US"/>
+        </w:rPr>
+      </w:pPr>
+      <w:r>
+        <w:rPr>
+          <w:rFonts w:ascii="Arial" w:hAnsi="Arial" w:cs="Arial"/>
+          <w:sz w:val="20"/>
+          <w:szCs w:val="20"/>
         </w:rPr>
         <w:t>);</w:t>
       </w:r>
@@ -1560,16 +1557,14 @@
           <w:bCs/>
           <w:sz w:val="28"/>
           <w:szCs w:val="28"/>
-          <w:lang w:val="en-US"/>
-        </w:rPr>
-      </w:pPr>
-      <w:r>
-        <w:rPr>
-          <w:b/>
-          <w:bCs/>
-          <w:sz w:val="28"/>
-          <w:szCs w:val="28"/>
-          <w:lang w:val="en-US"/>
+        </w:rPr>
+      </w:pPr>
+      <w:r>
+        <w:rPr>
+          <w:b/>
+          <w:bCs/>
+          <w:sz w:val="28"/>
+          <w:szCs w:val="28"/>
         </w:rPr>
         <w:t>Zad 1.4</w:t>
       </w:r>
@@ -1634,7 +1629,7 @@
                     </pic:cNvPicPr>
                   </pic:nvPicPr>
                   <pic:blipFill>
-                    <a:blip r:embed="rId5">
+                    <a:blip r:embed="rId6">
                       <a:extLst>
                         <a:ext uri="{28A0092B-C50C-407E-A947-70E740481C1C}">
                           <a14:useLocalDpi xmlns:a14="http://schemas.microsoft.com/office/drawing/2010/main" val="0"/>
@@ -1970,15 +1965,13 @@
           <w:rFonts w:ascii="Arial" w:hAnsi="Arial" w:cs="Arial"/>
           <w:sz w:val="20"/>
           <w:szCs w:val="20"/>
-          <w:lang w:val="en-US"/>
-        </w:rPr>
-      </w:pPr>
-      <w:r>
-        <w:rPr>
-          <w:rFonts w:ascii="Arial" w:hAnsi="Arial" w:cs="Arial"/>
-          <w:sz w:val="20"/>
-          <w:szCs w:val="20"/>
-          <w:lang w:val="en-US"/>
+        </w:rPr>
+      </w:pPr>
+      <w:r>
+        <w:rPr>
+          <w:rFonts w:ascii="Arial" w:hAnsi="Arial" w:cs="Arial"/>
+          <w:sz w:val="20"/>
+          <w:szCs w:val="20"/>
         </w:rPr>
         <w:t>INSERT INTO Nabywa VALUES(1, 1, 1, 4, 19.95);</w:t>
       </w:r>
@@ -1989,7 +1982,6 @@
           <w:rFonts w:ascii="Arial" w:hAnsi="Arial" w:cs="Arial"/>
           <w:sz w:val="20"/>
           <w:szCs w:val="20"/>
-          <w:lang w:val="en-US"/>
         </w:rPr>
       </w:pPr>
     </w:p>
@@ -2080,7 +2072,7 @@
                     </pic:cNvPicPr>
                   </pic:nvPicPr>
                   <pic:blipFill>
-                    <a:blip r:embed="rId6">
+                    <a:blip r:embed="rId7">
                       <a:extLst>
                         <a:ext uri="{28A0092B-C50C-407E-A947-70E740481C1C}">
                           <a14:useLocalDpi xmlns:a14="http://schemas.microsoft.com/office/drawing/2010/main" val="0"/>
@@ -2194,7 +2186,7 @@
                     </pic:cNvPicPr>
                   </pic:nvPicPr>
                   <pic:blipFill>
-                    <a:blip r:embed="rId7">
+                    <a:blip r:embed="rId8">
                       <a:extLst>
                         <a:ext uri="{28A0092B-C50C-407E-A947-70E740481C1C}">
                           <a14:useLocalDpi xmlns:a14="http://schemas.microsoft.com/office/drawing/2010/main" val="0"/>
@@ -2276,7 +2268,7 @@
                     </pic:cNvPicPr>
                   </pic:nvPicPr>
                   <pic:blipFill>
-                    <a:blip r:embed="rId8">
+                    <a:blip r:embed="rId9">
                       <a:extLst>
                         <a:ext uri="{28A0092B-C50C-407E-A947-70E740481C1C}">
                           <a14:useLocalDpi xmlns:a14="http://schemas.microsoft.com/office/drawing/2010/main" val="0"/>
@@ -2358,7 +2350,7 @@
                     </pic:cNvPicPr>
                   </pic:nvPicPr>
                   <pic:blipFill>
-                    <a:blip r:embed="rId9">
+                    <a:blip r:embed="rId10">
                       <a:extLst>
                         <a:ext uri="{28A0092B-C50C-407E-A947-70E740481C1C}">
                           <a14:useLocalDpi xmlns:a14="http://schemas.microsoft.com/office/drawing/2010/main" val="0"/>
@@ -2493,7 +2485,7 @@
                     </pic:cNvPicPr>
                   </pic:nvPicPr>
                   <pic:blipFill>
-                    <a:blip r:embed="rId10">
+                    <a:blip r:embed="rId11">
                       <a:extLst>
                         <a:ext uri="{28A0092B-C50C-407E-A947-70E740481C1C}">
                           <a14:useLocalDpi xmlns:a14="http://schemas.microsoft.com/office/drawing/2010/main" val="0"/>
@@ -2563,16 +2555,14 @@
           <w:bCs/>
           <w:sz w:val="28"/>
           <w:szCs w:val="28"/>
-          <w:lang w:val="en-US"/>
-        </w:rPr>
-      </w:pPr>
-      <w:r>
-        <w:rPr>
-          <w:b/>
-          <w:bCs/>
-          <w:sz w:val="28"/>
-          <w:szCs w:val="28"/>
-          <w:lang w:val="en-US"/>
+        </w:rPr>
+      </w:pPr>
+      <w:r>
+        <w:rPr>
+          <w:b/>
+          <w:bCs/>
+          <w:sz w:val="28"/>
+          <w:szCs w:val="28"/>
         </w:rPr>
         <w:br w:type="page"/>
       </w:r>
@@ -2683,7 +2673,7 @@
                     </pic:cNvPicPr>
                   </pic:nvPicPr>
                   <pic:blipFill>
-                    <a:blip r:embed="rId11">
+                    <a:blip r:embed="rId12">
                       <a:extLst>
                         <a:ext uri="{28A0092B-C50C-407E-A947-70E740481C1C}">
                           <a14:useLocalDpi xmlns:a14="http://schemas.microsoft.com/office/drawing/2010/main" val="0"/>
@@ -2753,14 +2743,16 @@
           <w:bCs/>
           <w:sz w:val="28"/>
           <w:szCs w:val="28"/>
-        </w:rPr>
-      </w:pPr>
-      <w:r>
-        <w:rPr>
-          <w:b/>
-          <w:bCs/>
-          <w:sz w:val="28"/>
-          <w:szCs w:val="28"/>
+          <w:lang w:val="en-US"/>
+        </w:rPr>
+      </w:pPr>
+      <w:r>
+        <w:rPr>
+          <w:b/>
+          <w:bCs/>
+          <w:sz w:val="28"/>
+          <w:szCs w:val="28"/>
+          <w:lang w:val="en-US"/>
         </w:rPr>
         <w:t>Zad 2.4</w:t>
       </w:r>
@@ -2815,7 +2807,7 @@
                     </pic:cNvPicPr>
                   </pic:nvPicPr>
                   <pic:blipFill>
-                    <a:blip r:embed="rId12">
+                    <a:blip r:embed="rId13">
                       <a:extLst>
                         <a:ext uri="{28A0092B-C50C-407E-A947-70E740481C1C}">
                           <a14:useLocalDpi xmlns:a14="http://schemas.microsoft.com/office/drawing/2010/main" val="0"/>
@@ -2897,7 +2889,7 @@
                     </pic:cNvPicPr>
                   </pic:nvPicPr>
                   <pic:blipFill>
-                    <a:blip r:embed="rId13">
+                    <a:blip r:embed="rId14">
                       <a:extLst>
                         <a:ext uri="{28A0092B-C50C-407E-A947-70E740481C1C}">
                           <a14:useLocalDpi xmlns:a14="http://schemas.microsoft.com/office/drawing/2010/main" val="0"/>
@@ -3047,7 +3039,7 @@
                     </pic:cNvPicPr>
                   </pic:nvPicPr>
                   <pic:blipFill>
-                    <a:blip r:embed="rId14">
+                    <a:blip r:embed="rId15">
                       <a:extLst>
                         <a:ext uri="{28A0092B-C50C-407E-A947-70E740481C1C}">
                           <a14:useLocalDpi xmlns:a14="http://schemas.microsoft.com/office/drawing/2010/main" val="0"/>
@@ -3264,7 +3256,7 @@
                     </pic:cNvPicPr>
                   </pic:nvPicPr>
                   <pic:blipFill>
-                    <a:blip r:embed="rId15">
+                    <a:blip r:embed="rId16">
                       <a:extLst>
                         <a:ext uri="{28A0092B-C50C-407E-A947-70E740481C1C}">
                           <a14:useLocalDpi xmlns:a14="http://schemas.microsoft.com/office/drawing/2010/main" val="0"/>
@@ -3348,14 +3340,16 @@
           <w:bCs/>
           <w:sz w:val="28"/>
           <w:szCs w:val="28"/>
-        </w:rPr>
-      </w:pPr>
-      <w:r>
-        <w:rPr>
-          <w:b/>
-          <w:bCs/>
-          <w:sz w:val="28"/>
-          <w:szCs w:val="28"/>
+          <w:lang w:val="en-US"/>
+        </w:rPr>
+      </w:pPr>
+      <w:r>
+        <w:rPr>
+          <w:b/>
+          <w:bCs/>
+          <w:sz w:val="28"/>
+          <w:szCs w:val="28"/>
+          <w:lang w:val="en-US"/>
         </w:rPr>
         <w:t>Zad 2.5</w:t>
       </w:r>
@@ -3429,7 +3423,7 @@
                     </pic:cNvPicPr>
                   </pic:nvPicPr>
                   <pic:blipFill>
-                    <a:blip r:embed="rId16">
+                    <a:blip r:embed="rId17">
                       <a:extLst>
                         <a:ext uri="{28A0092B-C50C-407E-A947-70E740481C1C}">
                           <a14:useLocalDpi xmlns:a14="http://schemas.microsoft.com/office/drawing/2010/main" val="0"/>
@@ -3679,7 +3673,7 @@
                     </pic:cNvPicPr>
                   </pic:nvPicPr>
                   <pic:blipFill>
-                    <a:blip r:embed="rId17">
+                    <a:blip r:embed="rId18">
                       <a:extLst>
                         <a:ext uri="{28A0092B-C50C-407E-A947-70E740481C1C}">
                           <a14:useLocalDpi xmlns:a14="http://schemas.microsoft.com/office/drawing/2010/main" val="0"/>
@@ -3793,14 +3787,12 @@
         <w:rPr>
           <w:sz w:val="20"/>
           <w:szCs w:val="20"/>
-          <w:lang w:val="en-US"/>
-        </w:rPr>
-      </w:pPr>
-      <w:r>
-        <w:rPr>
-          <w:sz w:val="20"/>
-          <w:szCs w:val="20"/>
-          <w:lang w:val="en-US"/>
+        </w:rPr>
+      </w:pPr>
+      <w:r>
+        <w:rPr>
+          <w:sz w:val="20"/>
+          <w:szCs w:val="20"/>
         </w:rPr>
         <w:t>SELECT PSC.Name 'Podkategoria',</w:t>
       </w:r>
@@ -3810,14 +3802,12 @@
         <w:rPr>
           <w:sz w:val="20"/>
           <w:szCs w:val="20"/>
-          <w:lang w:val="en-US"/>
-        </w:rPr>
-      </w:pPr>
-      <w:r>
-        <w:rPr>
-          <w:sz w:val="20"/>
-          <w:szCs w:val="20"/>
-          <w:lang w:val="en-US"/>
+        </w:rPr>
+      </w:pPr>
+      <w:r>
+        <w:rPr>
+          <w:sz w:val="20"/>
+          <w:szCs w:val="20"/>
         </w:rPr>
         <w:t>MIN(SOD.UnitPriceDiscount * SOD.OrderQty * SOD.UnitPrice) 'Najmniejsza obnizka',</w:t>
       </w:r>
@@ -3827,14 +3817,12 @@
         <w:rPr>
           <w:sz w:val="20"/>
           <w:szCs w:val="20"/>
-          <w:lang w:val="en-US"/>
-        </w:rPr>
-      </w:pPr>
-      <w:r>
-        <w:rPr>
-          <w:sz w:val="20"/>
-          <w:szCs w:val="20"/>
-          <w:lang w:val="en-US"/>
+        </w:rPr>
+      </w:pPr>
+      <w:r>
+        <w:rPr>
+          <w:sz w:val="20"/>
+          <w:szCs w:val="20"/>
         </w:rPr>
         <w:t>MAX(SOD.UnitPriceDiscount * SOD.OrderQty * SOD.UnitPrice) 'Najwieksza obnizka'</w:t>
       </w:r>
@@ -3961,7 +3949,7 @@
                     </pic:cNvPicPr>
                   </pic:nvPicPr>
                   <pic:blipFill>
-                    <a:blip r:embed="rId18">
+                    <a:blip r:embed="rId19">
                       <a:extLst>
                         <a:ext uri="{28A0092B-C50C-407E-A947-70E740481C1C}">
                           <a14:useLocalDpi xmlns:a14="http://schemas.microsoft.com/office/drawing/2010/main" val="0"/>
@@ -4073,14 +4061,16 @@
           <w:bCs/>
           <w:sz w:val="28"/>
           <w:szCs w:val="28"/>
-        </w:rPr>
-      </w:pPr>
-      <w:r>
-        <w:rPr>
-          <w:b/>
-          <w:bCs/>
-          <w:sz w:val="28"/>
-          <w:szCs w:val="28"/>
+          <w:lang w:val="en-US"/>
+        </w:rPr>
+      </w:pPr>
+      <w:r>
+        <w:rPr>
+          <w:b/>
+          <w:bCs/>
+          <w:sz w:val="28"/>
+          <w:szCs w:val="28"/>
+          <w:lang w:val="en-US"/>
         </w:rPr>
         <w:lastRenderedPageBreak/>
         <w:t>Zad 2.8</w:t>
@@ -4154,7 +4144,7 @@
                     </pic:cNvPicPr>
                   </pic:nvPicPr>
                   <pic:blipFill>
-                    <a:blip r:embed="rId19">
+                    <a:blip r:embed="rId20">
                       <a:extLst>
                         <a:ext uri="{28A0092B-C50C-407E-A947-70E740481C1C}">
                           <a14:useLocalDpi xmlns:a14="http://schemas.microsoft.com/office/drawing/2010/main" val="0"/>
@@ -4243,14 +4233,16 @@
           <w:bCs/>
           <w:sz w:val="28"/>
           <w:szCs w:val="28"/>
-        </w:rPr>
-      </w:pPr>
-      <w:r>
-        <w:rPr>
-          <w:b/>
-          <w:bCs/>
-          <w:sz w:val="28"/>
-          <w:szCs w:val="28"/>
+          <w:lang w:val="en-US"/>
+        </w:rPr>
+      </w:pPr>
+      <w:r>
+        <w:rPr>
+          <w:b/>
+          <w:bCs/>
+          <w:sz w:val="28"/>
+          <w:szCs w:val="28"/>
+          <w:lang w:val="en-US"/>
         </w:rPr>
         <w:lastRenderedPageBreak/>
         <w:t>Zad 2.9</w:t>
@@ -4344,7 +4336,7 @@
                     </pic:cNvPicPr>
                   </pic:nvPicPr>
                   <pic:blipFill>
-                    <a:blip r:embed="rId20">
+                    <a:blip r:embed="rId21">
                       <a:extLst>
                         <a:ext uri="{28A0092B-C50C-407E-A947-70E740481C1C}">
                           <a14:useLocalDpi xmlns:a14="http://schemas.microsoft.com/office/drawing/2010/main" val="0"/>
@@ -4543,7 +4535,7 @@
                     </pic:cNvPicPr>
                   </pic:nvPicPr>
                   <pic:blipFill>
-                    <a:blip r:embed="rId21">
+                    <a:blip r:embed="rId22">
                       <a:extLst>
                         <a:ext uri="{28A0092B-C50C-407E-A947-70E740481C1C}">
                           <a14:useLocalDpi xmlns:a14="http://schemas.microsoft.com/office/drawing/2010/main" val="0"/>
@@ -4606,14 +4598,16 @@
           <w:bCs/>
           <w:sz w:val="28"/>
           <w:szCs w:val="28"/>
-        </w:rPr>
-      </w:pPr>
-      <w:r>
-        <w:rPr>
-          <w:b/>
-          <w:bCs/>
-          <w:sz w:val="28"/>
-          <w:szCs w:val="28"/>
+          <w:lang w:val="en-US"/>
+        </w:rPr>
+      </w:pPr>
+      <w:r>
+        <w:rPr>
+          <w:b/>
+          <w:bCs/>
+          <w:sz w:val="28"/>
+          <w:szCs w:val="28"/>
+          <w:lang w:val="en-US"/>
         </w:rPr>
         <w:t>Zadanie z zajęć:</w:t>
       </w:r>
@@ -4746,22 +4740,248 @@
     <w:p>
       <w:pPr>
         <w:rPr>
-          <w:b/>
-          <w:bCs/>
-          <w:sz w:val="28"/>
-          <w:szCs w:val="28"/>
-          <w:lang w:val="en-US"/>
-        </w:rPr>
-      </w:pPr>
-      <w:r>
-        <w:rPr>
-          <w:b/>
-          <w:bCs/>
-          <w:sz w:val="28"/>
-          <w:szCs w:val="28"/>
-          <w:lang w:val="en-US"/>
-        </w:rPr>
+          <w:sz w:val="20"/>
+          <w:szCs w:val="20"/>
+          <w:lang w:val="en-US"/>
+        </w:rPr>
+      </w:pPr>
+      <w:r>
+        <w:rPr>
+          <w:noProof/>
+          <w:sz w:val="20"/>
+          <w:szCs w:val="20"/>
+          <w:lang w:val="en-US"/>
+        </w:rPr>
+        <w:drawing>
+          <wp:inline distT="0" distB="0" distL="0" distR="0" wp14:anchorId="5E3664A5" wp14:editId="6BBF1D4A">
+            <wp:extent cx="2216785" cy="2245995"/>
+            <wp:effectExtent l="0" t="0" r="0" b="1905"/>
+            <wp:docPr id="4" name="Obraz 4"/>
+            <wp:cNvGraphicFramePr>
+              <a:graphicFrameLocks xmlns:a="http://schemas.openxmlformats.org/drawingml/2006/main" noChangeAspect="1"/>
+            </wp:cNvGraphicFramePr>
+            <a:graphic xmlns:a="http://schemas.openxmlformats.org/drawingml/2006/main">
+              <a:graphicData uri="http://schemas.openxmlformats.org/drawingml/2006/picture">
+                <pic:pic xmlns:pic="http://schemas.openxmlformats.org/drawingml/2006/picture">
+                  <pic:nvPicPr>
+                    <pic:cNvPr id="0" name="Picture 1"/>
+                    <pic:cNvPicPr>
+                      <a:picLocks noChangeAspect="1" noChangeArrowheads="1"/>
+                    </pic:cNvPicPr>
+                  </pic:nvPicPr>
+                  <pic:blipFill>
+                    <a:blip r:embed="rId23">
+                      <a:extLst>
+                        <a:ext uri="{28A0092B-C50C-407E-A947-70E740481C1C}">
+                          <a14:useLocalDpi xmlns:a14="http://schemas.microsoft.com/office/drawing/2010/main" val="0"/>
+                        </a:ext>
+                      </a:extLst>
+                    </a:blip>
+                    <a:srcRect/>
+                    <a:stretch>
+                      <a:fillRect/>
+                    </a:stretch>
+                  </pic:blipFill>
+                  <pic:spPr bwMode="auto">
+                    <a:xfrm>
+                      <a:off x="0" y="0"/>
+                      <a:ext cx="2216785" cy="2245995"/>
+                    </a:xfrm>
+                    <a:prstGeom prst="rect">
+                      <a:avLst/>
+                    </a:prstGeom>
+                    <a:noFill/>
+                    <a:ln>
+                      <a:noFill/>
+                    </a:ln>
+                  </pic:spPr>
+                </pic:pic>
+              </a:graphicData>
+            </a:graphic>
+          </wp:inline>
+        </w:drawing>
+      </w:r>
+    </w:p>
+    <w:p>
+      <w:pPr>
+        <w:rPr>
+          <w:sz w:val="20"/>
+          <w:szCs w:val="20"/>
+        </w:rPr>
+      </w:pPr>
+      <w:r>
+        <w:rPr>
+          <w:b/>
+          <w:bCs/>
+          <w:sz w:val="20"/>
+          <w:szCs w:val="20"/>
+        </w:rPr>
+        <w:t xml:space="preserve">Wniosek: </w:t>
+      </w:r>
+      <w:r>
+        <w:rPr>
+          <w:sz w:val="20"/>
+          <w:szCs w:val="20"/>
+        </w:rPr>
+        <w:t>Pracownicy z A</w:t>
+      </w:r>
+      <w:r>
+        <w:rPr>
+          <w:sz w:val="20"/>
+          <w:szCs w:val="20"/>
+        </w:rPr>
+        <w:t xml:space="preserve">meryki Północnej sprzedają więcej niż pracownicy z innych części świata. Wiek wydaje się nie mieć w tym przypadku znaczenia. </w:t>
+      </w:r>
+    </w:p>
+    <w:p>
+      <w:pPr>
+        <w:rPr>
+          <w:b/>
+          <w:bCs/>
+          <w:sz w:val="28"/>
+          <w:szCs w:val="28"/>
+        </w:rPr>
+      </w:pPr>
+      <w:r>
+        <w:rPr>
+          <w:b/>
+          <w:bCs/>
+          <w:sz w:val="28"/>
+          <w:szCs w:val="28"/>
+        </w:rPr>
+        <w:lastRenderedPageBreak/>
         <w:t>Wnioski:</w:t>
+      </w:r>
+      <w:r>
+        <w:rPr>
+          <w:b/>
+          <w:bCs/>
+          <w:sz w:val="28"/>
+          <w:szCs w:val="28"/>
+        </w:rPr>
+        <w:t xml:space="preserve"> </w:t>
+      </w:r>
+    </w:p>
+    <w:p>
+      <w:pPr>
+        <w:pStyle w:val="Akapitzlist"/>
+        <w:numPr>
+          <w:ilvl w:val="0"/>
+          <w:numId w:val="1"/>
+        </w:numPr>
+        <w:rPr>
+          <w:sz w:val="28"/>
+          <w:szCs w:val="28"/>
+        </w:rPr>
+      </w:pPr>
+      <w:r>
+        <w:rPr>
+          <w:sz w:val="28"/>
+          <w:szCs w:val="28"/>
+        </w:rPr>
+        <w:t>Zestaw reguł i ograniczeń biznesowych jest bardzo pomocny przy tworzeniu modelu danych (np. diagramu klas UML)</w:t>
+      </w:r>
+    </w:p>
+    <w:p>
+      <w:pPr>
+        <w:pStyle w:val="Akapitzlist"/>
+        <w:numPr>
+          <w:ilvl w:val="0"/>
+          <w:numId w:val="1"/>
+        </w:numPr>
+        <w:rPr>
+          <w:sz w:val="28"/>
+          <w:szCs w:val="28"/>
+        </w:rPr>
+      </w:pPr>
+      <w:r>
+        <w:rPr>
+          <w:sz w:val="28"/>
+          <w:szCs w:val="28"/>
+        </w:rPr>
+        <w:t>Sam diagram klas w sposób wizualny (za pomocą asocjacji i atrybutów) pozwala intuicyjnie zwizualizować przyszłą bazę danych (klucze główne/obce</w:t>
+      </w:r>
+      <w:r>
+        <w:rPr>
+          <w:sz w:val="28"/>
+          <w:szCs w:val="28"/>
+        </w:rPr>
+        <w:t xml:space="preserve"> i</w:t>
+      </w:r>
+      <w:r>
+        <w:rPr>
+          <w:sz w:val="28"/>
+          <w:szCs w:val="28"/>
+        </w:rPr>
+        <w:t xml:space="preserve"> relacje</w:t>
+      </w:r>
+      <w:r>
+        <w:rPr>
+          <w:sz w:val="28"/>
+          <w:szCs w:val="28"/>
+        </w:rPr>
+        <w:t xml:space="preserve"> same w sobie</w:t>
+      </w:r>
+      <w:r>
+        <w:rPr>
+          <w:sz w:val="28"/>
+          <w:szCs w:val="28"/>
+        </w:rPr>
+        <w:t>).</w:t>
+      </w:r>
+      <w:r>
+        <w:rPr>
+          <w:sz w:val="28"/>
+          <w:szCs w:val="28"/>
+        </w:rPr>
+        <w:t xml:space="preserve"> Należy na tym etapie zachować precyzję i dobrze przemyśleć wszystkie funkcjonalności gdyż przełoży się to potem na funkcjonowanie całego systemu/całej bazy.</w:t>
+      </w:r>
+    </w:p>
+    <w:p>
+      <w:pPr>
+        <w:pStyle w:val="Akapitzlist"/>
+        <w:numPr>
+          <w:ilvl w:val="0"/>
+          <w:numId w:val="1"/>
+        </w:numPr>
+        <w:rPr>
+          <w:sz w:val="28"/>
+          <w:szCs w:val="28"/>
+        </w:rPr>
+      </w:pPr>
+      <w:r>
+        <w:rPr>
+          <w:sz w:val="28"/>
+          <w:szCs w:val="28"/>
+        </w:rPr>
+        <w:t>Utworzenie fizycznej bazy danych na podstawie diagramu UML’owego nie stanowi już większego problemu (odpowiednie zapytania DDL SQL pozwalają dokładnie odwzorować wszelkie powiązania i ograniczenia). SZBD będzie dokładnie przestrzegać wszystkich wyznaczonych przez nas reguł.</w:t>
+      </w:r>
+    </w:p>
+    <w:p>
+      <w:pPr>
+        <w:pStyle w:val="Akapitzlist"/>
+        <w:numPr>
+          <w:ilvl w:val="0"/>
+          <w:numId w:val="1"/>
+        </w:numPr>
+        <w:rPr>
+          <w:sz w:val="28"/>
+          <w:szCs w:val="28"/>
+        </w:rPr>
+      </w:pPr>
+      <w:r>
+        <w:rPr>
+          <w:sz w:val="28"/>
+          <w:szCs w:val="28"/>
+        </w:rPr>
+        <w:t>Za pomocą SQL’a możemy „wyciągnąć” proste informacje z naszej bazy danych (o liczbie rekordów czy o konkretnych rekordach). Dodatkowo możemy tworzyć kwerendy, które pozwolą nam zaobserwować korelacje między pewnymi danymi naszej bazy</w:t>
+      </w:r>
+      <w:r>
+        <w:rPr>
+          <w:sz w:val="28"/>
+          <w:szCs w:val="28"/>
+        </w:rPr>
+        <w:t>. Należy w tym wypadku być ostrożnym, musimy być świadomi struktury naszej bazy, tego co chcemy tak naprawdę uzyskać oraz jak należy interpretować otrzymane wyniki.</w:t>
       </w:r>
     </w:p>
     <w:sectPr>
@@ -4772,6 +4992,127 @@
     </w:sectPr>
   </w:body>
 </w:document>
+</file>
+
+<file path=word/numbering.xml><?xml version="1.0" encoding="utf-8"?>
+<w:numbering xmlns:wpc="http://schemas.microsoft.com/office/word/2010/wordprocessingCanvas" xmlns:cx="http://schemas.microsoft.com/office/drawing/2014/chartex" xmlns:cx1="http://schemas.microsoft.com/office/drawing/2015/9/8/chartex" xmlns:cx2="http://schemas.microsoft.com/office/drawing/2015/10/21/chartex" xmlns:cx3="http://schemas.microsoft.com/office/drawing/2016/5/9/chartex" xmlns:cx4="http://schemas.microsoft.com/office/drawing/2016/5/10/chartex" xmlns:cx5="http://schemas.microsoft.com/office/drawing/2016/5/11/chartex" xmlns:cx6="http://schemas.microsoft.com/office/drawing/2016/5/12/chartex" xmlns:cx7="http://schemas.microsoft.com/office/drawing/2016/5/13/chartex" xmlns:cx8="http://schemas.microsoft.com/office/drawing/2016/5/14/chartex" xmlns:mc="http://schemas.openxmlformats.org/markup-compatibility/2006" xmlns:aink="http://schemas.microsoft.com/office/drawing/2016/ink" xmlns:am3d="http://schemas.microsoft.com/office/drawing/2017/model3d" xmlns:o="urn:schemas-microsoft-com:office:office" xmlns:r="http://schemas.openxmlformats.org/officeDocument/2006/relationships" xmlns:m="http://schemas.openxmlformats.org/officeDocument/2006/math" xmlns:v="urn:schemas-microsoft-com:vml" xmlns:wp14="http://schemas.microsoft.com/office/word/2010/wordprocessingDrawing" xmlns:wp="http://schemas.openxmlformats.org/drawingml/2006/wordprocessingDrawing" xmlns:w10="urn:schemas-microsoft-com:office:word" xmlns:w="http://schemas.openxmlformats.org/wordprocessingml/2006/main" xmlns:w14="http://schemas.microsoft.com/office/word/2010/wordml" xmlns:w15="http://schemas.microsoft.com/office/word/2012/wordml" xmlns:w16cex="http://schemas.microsoft.com/office/word/2018/wordml/cex" xmlns:w16cid="http://schemas.microsoft.com/office/word/2016/wordml/cid" xmlns:w16="http://schemas.microsoft.com/office/word/2018/wordml" xmlns:w16sdtdh="http://schemas.microsoft.com/office/word/2020/wordml/sdtdatahash" xmlns:w16se="http://schemas.microsoft.com/office/word/2015/wordml/symex" xmlns:wpg="http://schemas.microsoft.com/office/word/2010/wordprocessingGroup" xmlns:wpi="http://schemas.microsoft.com/office/word/2010/wordprocessingInk" xmlns:wne="http://schemas.microsoft.com/office/word/2006/wordml" xmlns:wps="http://schemas.microsoft.com/office/word/2010/wordprocessingShape" mc:Ignorable="w14 w15 w16se w16cid w16 w16cex w16sdtdh wp14">
+  <w:abstractNum w:abstractNumId="0" w15:restartNumberingAfterBreak="0">
+    <w:nsid w:val="72F611D5"/>
+    <w:multiLevelType w:val="hybridMultilevel"/>
+    <w:tmpl w:val="949CB70A"/>
+    <w:lvl w:ilvl="0" w:tplc="04150001">
+      <w:start w:val="1"/>
+      <w:numFmt w:val="bullet"/>
+      <w:lvlText w:val=""/>
+      <w:lvlJc w:val="left"/>
+      <w:pPr>
+        <w:ind w:left="720" w:hanging="360"/>
+      </w:pPr>
+      <w:rPr>
+        <w:rFonts w:ascii="Symbol" w:hAnsi="Symbol" w:hint="default"/>
+      </w:rPr>
+    </w:lvl>
+    <w:lvl w:ilvl="1" w:tplc="04150003" w:tentative="1">
+      <w:start w:val="1"/>
+      <w:numFmt w:val="bullet"/>
+      <w:lvlText w:val="o"/>
+      <w:lvlJc w:val="left"/>
+      <w:pPr>
+        <w:ind w:left="1440" w:hanging="360"/>
+      </w:pPr>
+      <w:rPr>
+        <w:rFonts w:ascii="Courier New" w:hAnsi="Courier New" w:cs="Courier New" w:hint="default"/>
+      </w:rPr>
+    </w:lvl>
+    <w:lvl w:ilvl="2" w:tplc="04150005" w:tentative="1">
+      <w:start w:val="1"/>
+      <w:numFmt w:val="bullet"/>
+      <w:lvlText w:val=""/>
+      <w:lvlJc w:val="left"/>
+      <w:pPr>
+        <w:ind w:left="2160" w:hanging="360"/>
+      </w:pPr>
+      <w:rPr>
+        <w:rFonts w:ascii="Wingdings" w:hAnsi="Wingdings" w:hint="default"/>
+      </w:rPr>
+    </w:lvl>
+    <w:lvl w:ilvl="3" w:tplc="04150001" w:tentative="1">
+      <w:start w:val="1"/>
+      <w:numFmt w:val="bullet"/>
+      <w:lvlText w:val=""/>
+      <w:lvlJc w:val="left"/>
+      <w:pPr>
+        <w:ind w:left="2880" w:hanging="360"/>
+      </w:pPr>
+      <w:rPr>
+        <w:rFonts w:ascii="Symbol" w:hAnsi="Symbol" w:hint="default"/>
+      </w:rPr>
+    </w:lvl>
+    <w:lvl w:ilvl="4" w:tplc="04150003" w:tentative="1">
+      <w:start w:val="1"/>
+      <w:numFmt w:val="bullet"/>
+      <w:lvlText w:val="o"/>
+      <w:lvlJc w:val="left"/>
+      <w:pPr>
+        <w:ind w:left="3600" w:hanging="360"/>
+      </w:pPr>
+      <w:rPr>
+        <w:rFonts w:ascii="Courier New" w:hAnsi="Courier New" w:cs="Courier New" w:hint="default"/>
+      </w:rPr>
+    </w:lvl>
+    <w:lvl w:ilvl="5" w:tplc="04150005" w:tentative="1">
+      <w:start w:val="1"/>
+      <w:numFmt w:val="bullet"/>
+      <w:lvlText w:val=""/>
+      <w:lvlJc w:val="left"/>
+      <w:pPr>
+        <w:ind w:left="4320" w:hanging="360"/>
+      </w:pPr>
+      <w:rPr>
+        <w:rFonts w:ascii="Wingdings" w:hAnsi="Wingdings" w:hint="default"/>
+      </w:rPr>
+    </w:lvl>
+    <w:lvl w:ilvl="6" w:tplc="04150001" w:tentative="1">
+      <w:start w:val="1"/>
+      <w:numFmt w:val="bullet"/>
+      <w:lvlText w:val=""/>
+      <w:lvlJc w:val="left"/>
+      <w:pPr>
+        <w:ind w:left="5040" w:hanging="360"/>
+      </w:pPr>
+      <w:rPr>
+        <w:rFonts w:ascii="Symbol" w:hAnsi="Symbol" w:hint="default"/>
+      </w:rPr>
+    </w:lvl>
+    <w:lvl w:ilvl="7" w:tplc="04150003" w:tentative="1">
+      <w:start w:val="1"/>
+      <w:numFmt w:val="bullet"/>
+      <w:lvlText w:val="o"/>
+      <w:lvlJc w:val="left"/>
+      <w:pPr>
+        <w:ind w:left="5760" w:hanging="360"/>
+      </w:pPr>
+      <w:rPr>
+        <w:rFonts w:ascii="Courier New" w:hAnsi="Courier New" w:cs="Courier New" w:hint="default"/>
+      </w:rPr>
+    </w:lvl>
+    <w:lvl w:ilvl="8" w:tplc="04150005" w:tentative="1">
+      <w:start w:val="1"/>
+      <w:numFmt w:val="bullet"/>
+      <w:lvlText w:val=""/>
+      <w:lvlJc w:val="left"/>
+      <w:pPr>
+        <w:ind w:left="6480" w:hanging="360"/>
+      </w:pPr>
+      <w:rPr>
+        <w:rFonts w:ascii="Wingdings" w:hAnsi="Wingdings" w:hint="default"/>
+      </w:rPr>
+    </w:lvl>
+  </w:abstractNum>
+  <w:num w:numId="1">
+    <w:abstractNumId w:val="0"/>
+  </w:num>
+</w:numbering>
 </file>
 
 <file path=word/styles.xml><?xml version="1.0" encoding="utf-8"?>
@@ -5234,6 +5575,17 @@
       <w:szCs w:val="56"/>
     </w:rPr>
   </w:style>
+  <w:style w:type="paragraph" w:styleId="Akapitzlist">
+    <w:name w:val="List Paragraph"/>
+    <w:basedOn w:val="Normalny"/>
+    <w:uiPriority w:val="34"/>
+    <w:qFormat/>
+    <w:rsid w:val="00547D85"/>
+    <w:pPr>
+      <w:ind w:left="720"/>
+      <w:contextualSpacing/>
+    </w:pPr>
+  </w:style>
 </w:styles>
 </file>
 

</xml_diff>